<commit_message>
code smells elem 2 found
</commit_message>
<xml_diff>
--- a/scrum/Phase1/Sprint1/team_number_2/code_smells_element2.docx
+++ b/scrum/Phase1/Sprint1/team_number_2/code_smells_element2.docx
@@ -136,10 +136,10 @@
             <v:path o:extrusionok="f" gradientshapeok="t" o:connecttype="rect"/>
             <o:lock v:ext="edit" aspectratio="t"/>
           </v:shapetype>
-          <v:shape id="_x0000_i1035" type="#_x0000_t75" style="width:87.35pt;height:40.65pt" o:ole="">
+          <v:shape id="_x0000_i1025" type="#_x0000_t75" style="width:87.6pt;height:40.8pt" o:ole="">
             <v:imagedata r:id="rId9" o:title=""/>
           </v:shape>
-          <o:OLEObject Type="Embed" ProgID="Package" ShapeID="_x0000_i1035" DrawAspect="Content" ObjectID="_1699119488" r:id="rId10"/>
+          <o:OLEObject Type="Embed" ProgID="Package" ShapeID="_x0000_i1025" DrawAspect="Content" ObjectID="_1699713183" r:id="rId10"/>
         </w:object>
       </w:r>
     </w:p>
@@ -153,63 +153,42 @@
     </w:p>
     <w:p>
       <w:pPr>
-        <w:pStyle w:val="Ttulo2"/>
-      </w:pPr>
-      <w:sdt>
-        <w:sdtPr>
-          <w:alias w:val="Cabeçalho 2:"/>
-          <w:tag w:val="Cabeçalho 2:"/>
-          <w:id w:val="959536471"/>
-          <w:placeholder>
-            <w:docPart w:val="C977C1A638FA458A9F5B2B132F0544D4"/>
-          </w:placeholder>
-          <w:temporary/>
-          <w:showingPlcHdr/>
-          <w15:appearance w15:val="hidden"/>
-        </w:sdtPr>
-        <w:sdtEndPr/>
-        <w:sdtContent>
-          <w:r>
-            <w:rPr>
-              <w:lang w:bidi="pt-PT"/>
-            </w:rPr>
-            <w:t>Cabeçalho 2</w:t>
-          </w:r>
-        </w:sdtContent>
-      </w:sdt>
+        <w:pStyle w:val="Ttulo1"/>
+      </w:pPr>
+      <w:r>
+        <w:t>Data class:</w:t>
+      </w:r>
     </w:p>
-    <w:sdt>
-      <w:sdtPr>
-        <w:alias w:val="Texto de Parágrafo:"/>
-        <w:tag w:val="Texto de Parágrafo:"/>
-        <w:id w:val="-2013052735"/>
-        <w:placeholder>
-          <w:docPart w:val="3AFDC0AC227B425B898FA7C09C7DB202"/>
-        </w:placeholder>
-        <w:temporary/>
-        <w:showingPlcHdr/>
-        <w15:appearance w15:val="hidden"/>
-      </w:sdtPr>
-      <w:sdtEndPr/>
-      <w:sdtContent>
-        <w:p>
-          <w:r>
-            <w:rPr>
-              <w:lang w:bidi="pt-PT"/>
-            </w:rPr>
-            <w:t>Poderá gostar da fotografia na capa tanto quanto nós, mas se esta não for a imagem ideal para o seu relatório, é fácil substituí-la por uma fotografia sua.</w:t>
-          </w:r>
-        </w:p>
-        <w:p>
-          <w:r>
-            <w:rPr>
-              <w:lang w:bidi="pt-PT"/>
-            </w:rPr>
-            <w:t>Basta eliminar a imagem de marcador de posição. Em seguida, no separador Inserir, clique em Imagem para selecionar uma imagem dos seus ficheiros.</w:t>
-          </w:r>
-        </w:p>
-      </w:sdtContent>
-    </w:sdt>
+    <w:p>
+      <w:r>
+        <w:t>T</w:t>
+      </w:r>
+      <w:r>
+        <w:t xml:space="preserve">here is a class </w:t>
+      </w:r>
+      <w:r>
+        <w:t xml:space="preserve">inside the logic.bibtext.comparator package called </w:t>
+      </w:r>
+      <w:r>
+        <w:t>BibEntryDiff</w:t>
+      </w:r>
+      <w:r>
+        <w:t>. This class is considered a data class since it only has data and its getters. Since this class is only used in one other class (ChangeScanner), a solution is to delete the data class and put its data and functionalities inside the ChangeScanner class.</w:t>
+      </w:r>
+    </w:p>
+    <w:p>
+      <w:pPr>
+        <w:pStyle w:val="Ttulo1"/>
+      </w:pPr>
+      <w:r>
+        <w:t>Duplicated code:</w:t>
+      </w:r>
+    </w:p>
+    <w:p>
+      <w:r>
+        <w:t>There is a class inside the logic.undo package called UndoRedoEvent. This is a subclass of the UndoChangeEvent, within the same class. However, this subclass does not have any data or functionalities other than its superclasses’s. So, this class is basically repeated. A simple solution for this is to delete the subclass and use the superclass instead.</w:t>
+      </w:r>
+    </w:p>
     <w:sectPr>
       <w:footerReference w:type="default" r:id="rId11"/>
       <w:pgSz w:w="11906" w:h="16838" w:code="9"/>
@@ -2424,689 +2403,6 @@
 </w:styles>
 </file>
 
-<file path=word/glossary/document.xml><?xml version="1.0" encoding="utf-8"?>
-<w:glossaryDocument xmlns:wpc="http://schemas.microsoft.com/office/word/2010/wordprocessingCanvas" xmlns:cx="http://schemas.microsoft.com/office/drawing/2014/chartex" xmlns:cx1="http://schemas.microsoft.com/office/drawing/2015/9/8/chartex" xmlns:cx2="http://schemas.microsoft.com/office/drawing/2015/10/21/chartex" xmlns:cx3="http://schemas.microsoft.com/office/drawing/2016/5/9/chartex" xmlns:cx4="http://schemas.microsoft.com/office/drawing/2016/5/10/chartex" xmlns:cx5="http://schemas.microsoft.com/office/drawing/2016/5/11/chartex" xmlns:cx6="http://schemas.microsoft.com/office/drawing/2016/5/12/chartex" xmlns:cx7="http://schemas.microsoft.com/office/drawing/2016/5/13/chartex" xmlns:cx8="http://schemas.microsoft.com/office/drawing/2016/5/14/chartex" xmlns:mc="http://schemas.openxmlformats.org/markup-compatibility/2006" xmlns:aink="http://schemas.microsoft.com/office/drawing/2016/ink" xmlns:am3d="http://schemas.microsoft.com/office/drawing/2017/model3d" xmlns:o="urn:schemas-microsoft-com:office:office" xmlns:r="http://schemas.openxmlformats.org/officeDocument/2006/relationships" xmlns:m="http://schemas.openxmlformats.org/officeDocument/2006/math" xmlns:v="urn:schemas-microsoft-com:vml" xmlns:wp14="http://schemas.microsoft.com/office/word/2010/wordprocessingDrawing" xmlns:wp="http://schemas.openxmlformats.org/drawingml/2006/wordprocessingDrawing" xmlns:w10="urn:schemas-microsoft-com:office:word" xmlns:w="http://schemas.openxmlformats.org/wordprocessingml/2006/main" xmlns:w14="http://schemas.microsoft.com/office/word/2010/wordml" xmlns:w15="http://schemas.microsoft.com/office/word/2012/wordml" xmlns:w16cex="http://schemas.microsoft.com/office/word/2018/wordml/cex" xmlns:w16cid="http://schemas.microsoft.com/office/word/2016/wordml/cid" xmlns:w16="http://schemas.microsoft.com/office/word/2018/wordml" xmlns:w16sdtdh="http://schemas.microsoft.com/office/word/2020/wordml/sdtdatahash" xmlns:w16se="http://schemas.microsoft.com/office/word/2015/wordml/symex" xmlns:wpg="http://schemas.microsoft.com/office/word/2010/wordprocessingGroup" xmlns:wpi="http://schemas.microsoft.com/office/word/2010/wordprocessingInk" xmlns:wne="http://schemas.microsoft.com/office/word/2006/wordml" xmlns:wps="http://schemas.microsoft.com/office/word/2010/wordprocessingShape" mc:Ignorable="w14 w15 w16se w16cid w16 w16cex w16sdtdh wp14">
-  <w:docParts>
-    <w:docPart>
-      <w:docPartPr>
-        <w:name w:val="C977C1A638FA458A9F5B2B132F0544D4"/>
-        <w:category>
-          <w:name w:val="Geral"/>
-          <w:gallery w:val="placeholder"/>
-        </w:category>
-        <w:types>
-          <w:type w:val="bbPlcHdr"/>
-        </w:types>
-        <w:behaviors>
-          <w:behavior w:val="content"/>
-        </w:behaviors>
-        <w:guid w:val="{76B2C7B6-EC9E-4A02-A6D6-84CFDE30DE94}"/>
-      </w:docPartPr>
-      <w:docPartBody>
-        <w:p>
-          <w:pPr>
-            <w:pStyle w:val="C977C1A638FA458A9F5B2B132F0544D4"/>
-          </w:pPr>
-          <w:r>
-            <w:rPr>
-              <w:lang w:bidi="pt-PT"/>
-            </w:rPr>
-            <w:t>Cabeçalho 2</w:t>
-          </w:r>
-        </w:p>
-      </w:docPartBody>
-    </w:docPart>
-    <w:docPart>
-      <w:docPartPr>
-        <w:name w:val="3AFDC0AC227B425B898FA7C09C7DB202"/>
-        <w:category>
-          <w:name w:val="Geral"/>
-          <w:gallery w:val="placeholder"/>
-        </w:category>
-        <w:types>
-          <w:type w:val="bbPlcHdr"/>
-        </w:types>
-        <w:behaviors>
-          <w:behavior w:val="content"/>
-        </w:behaviors>
-        <w:guid w:val="{F096AC1C-B235-4099-A4CC-5897D3B9D760}"/>
-      </w:docPartPr>
-      <w:docPartBody>
-        <w:p>
-          <w:r>
-            <w:rPr>
-              <w:lang w:bidi="pt-PT"/>
-            </w:rPr>
-            <w:t>Poderá gostar da fotografia na capa tanto quanto nós, mas se esta não for a imagem ideal para o seu relatório, é fácil substituí-la por uma fotografia sua.</w:t>
-          </w:r>
-        </w:p>
-        <w:p>
-          <w:pPr>
-            <w:pStyle w:val="3AFDC0AC227B425B898FA7C09C7DB202"/>
-          </w:pPr>
-          <w:r>
-            <w:rPr>
-              <w:lang w:bidi="pt-PT"/>
-            </w:rPr>
-            <w:t>Basta eliminar a imagem de marcador de posição. Em seguida, no separador Inserir, clique em Imagem para selecionar uma imagem dos seus ficheiros.</w:t>
-          </w:r>
-        </w:p>
-      </w:docPartBody>
-    </w:docPart>
-  </w:docParts>
-</w:glossaryDocument>
-</file>
-
-<file path=word/glossary/fontTable.xml><?xml version="1.0" encoding="utf-8"?>
-<w:fonts xmlns:mc="http://schemas.openxmlformats.org/markup-compatibility/2006" xmlns:r="http://schemas.openxmlformats.org/officeDocument/2006/relationships" xmlns:w="http://schemas.openxmlformats.org/wordprocessingml/2006/main" xmlns:w14="http://schemas.microsoft.com/office/word/2010/wordml" xmlns:w15="http://schemas.microsoft.com/office/word/2012/wordml" xmlns:w16cex="http://schemas.microsoft.com/office/word/2018/wordml/cex" xmlns:w16cid="http://schemas.microsoft.com/office/word/2016/wordml/cid" xmlns:w16="http://schemas.microsoft.com/office/word/2018/wordml" xmlns:w16sdtdh="http://schemas.microsoft.com/office/word/2020/wordml/sdtdatahash" xmlns:w16se="http://schemas.microsoft.com/office/word/2015/wordml/symex" mc:Ignorable="w14 w15 w16se w16cid w16 w16cex w16sdtdh">
-  <w:font w:name="Symbol">
-    <w:panose1 w:val="05050102010706020507"/>
-    <w:charset w:val="02"/>
-    <w:family w:val="roman"/>
-    <w:pitch w:val="variable"/>
-    <w:sig w:usb0="00000000" w:usb1="10000000" w:usb2="00000000" w:usb3="00000000" w:csb0="80000000" w:csb1="00000000"/>
-  </w:font>
-  <w:font w:name="Times New Roman">
-    <w:panose1 w:val="02020603050405020304"/>
-    <w:charset w:val="00"/>
-    <w:family w:val="roman"/>
-    <w:pitch w:val="variable"/>
-    <w:sig w:usb0="E0002EFF" w:usb1="C000785B" w:usb2="00000009" w:usb3="00000000" w:csb0="000001FF" w:csb1="00000000"/>
-  </w:font>
-  <w:font w:name="Century Gothic">
-    <w:panose1 w:val="020B0502020202020204"/>
-    <w:charset w:val="00"/>
-    <w:family w:val="swiss"/>
-    <w:pitch w:val="variable"/>
-    <w:sig w:usb0="00000287" w:usb1="00000000" w:usb2="00000000" w:usb3="00000000" w:csb0="0000009F" w:csb1="00000000"/>
-  </w:font>
-  <w:font w:name="Courier New">
-    <w:panose1 w:val="02070309020205020404"/>
-    <w:charset w:val="00"/>
-    <w:family w:val="modern"/>
-    <w:pitch w:val="fixed"/>
-    <w:sig w:usb0="E0002EFF" w:usb1="C0007843" w:usb2="00000009" w:usb3="00000000" w:csb0="000001FF" w:csb1="00000000"/>
-  </w:font>
-  <w:font w:name="Wingdings">
-    <w:panose1 w:val="05000000000000000000"/>
-    <w:charset w:val="02"/>
-    <w:family w:val="auto"/>
-    <w:pitch w:val="variable"/>
-    <w:sig w:usb0="00000000" w:usb1="10000000" w:usb2="00000000" w:usb3="00000000" w:csb0="80000000" w:csb1="00000000"/>
-  </w:font>
-  <w:font w:name="Constantia">
-    <w:panose1 w:val="02030602050306030303"/>
-    <w:charset w:val="00"/>
-    <w:family w:val="roman"/>
-    <w:pitch w:val="variable"/>
-    <w:sig w:usb0="A00002EF" w:usb1="4000204B" w:usb2="00000000" w:usb3="00000000" w:csb0="0000019F" w:csb1="00000000"/>
-  </w:font>
-  <w:font w:name="STXinwei">
-    <w:charset w:val="86"/>
-    <w:family w:val="auto"/>
-    <w:pitch w:val="variable"/>
-    <w:sig w:usb0="00000001" w:usb1="080F0000" w:usb2="00000010" w:usb3="00000000" w:csb0="00040000" w:csb1="00000000"/>
-  </w:font>
-  <w:font w:name="Segoe UI">
-    <w:panose1 w:val="020B0502040204020203"/>
-    <w:charset w:val="00"/>
-    <w:family w:val="swiss"/>
-    <w:pitch w:val="variable"/>
-    <w:sig w:usb0="E4002EFF" w:usb1="C000E47F" w:usb2="00000009" w:usb3="00000000" w:csb0="000001FF" w:csb1="00000000"/>
-  </w:font>
-  <w:font w:name="Consolas">
-    <w:panose1 w:val="020B0609020204030204"/>
-    <w:charset w:val="00"/>
-    <w:family w:val="modern"/>
-    <w:pitch w:val="fixed"/>
-    <w:sig w:usb0="E00006FF" w:usb1="0000FCFF" w:usb2="00000001" w:usb3="00000000" w:csb0="0000019F" w:csb1="00000000"/>
-  </w:font>
-  <w:font w:name="Calibri">
-    <w:panose1 w:val="020F0502020204030204"/>
-    <w:charset w:val="00"/>
-    <w:family w:val="swiss"/>
-    <w:pitch w:val="variable"/>
-    <w:sig w:usb0="E4002EFF" w:usb1="C000247B" w:usb2="00000009" w:usb3="00000000" w:csb0="000001FF" w:csb1="00000000"/>
-  </w:font>
-  <w:font w:name="Calibri Light">
-    <w:panose1 w:val="020F0302020204030204"/>
-    <w:charset w:val="00"/>
-    <w:family w:val="swiss"/>
-    <w:pitch w:val="variable"/>
-    <w:sig w:usb0="E4002EFF" w:usb1="C000247B" w:usb2="00000009" w:usb3="00000000" w:csb0="000001FF" w:csb1="00000000"/>
-  </w:font>
-</w:fonts>
-</file>
-
-<file path=word/glossary/numbering.xml><?xml version="1.0" encoding="utf-8"?>
-<w:numbering xmlns:wpc="http://schemas.microsoft.com/office/word/2010/wordprocessingCanvas" xmlns:cx="http://schemas.microsoft.com/office/drawing/2014/chartex" xmlns:cx1="http://schemas.microsoft.com/office/drawing/2015/9/8/chartex" xmlns:cx2="http://schemas.microsoft.com/office/drawing/2015/10/21/chartex" xmlns:cx3="http://schemas.microsoft.com/office/drawing/2016/5/9/chartex" xmlns:cx4="http://schemas.microsoft.com/office/drawing/2016/5/10/chartex" xmlns:cx5="http://schemas.microsoft.com/office/drawing/2016/5/11/chartex" xmlns:cx6="http://schemas.microsoft.com/office/drawing/2016/5/12/chartex" xmlns:cx7="http://schemas.microsoft.com/office/drawing/2016/5/13/chartex" xmlns:cx8="http://schemas.microsoft.com/office/drawing/2016/5/14/chartex" xmlns:mc="http://schemas.openxmlformats.org/markup-compatibility/2006" xmlns:aink="http://schemas.microsoft.com/office/drawing/2016/ink" xmlns:am3d="http://schemas.microsoft.com/office/drawing/2017/model3d" xmlns:o="urn:schemas-microsoft-com:office:office" xmlns:r="http://schemas.openxmlformats.org/officeDocument/2006/relationships" xmlns:m="http://schemas.openxmlformats.org/officeDocument/2006/math" xmlns:v="urn:schemas-microsoft-com:vml" xmlns:wp14="http://schemas.microsoft.com/office/word/2010/wordprocessingDrawing" xmlns:wp="http://schemas.openxmlformats.org/drawingml/2006/wordprocessingDrawing" xmlns:w10="urn:schemas-microsoft-com:office:word" xmlns:w="http://schemas.openxmlformats.org/wordprocessingml/2006/main" xmlns:w14="http://schemas.microsoft.com/office/word/2010/wordml" xmlns:w15="http://schemas.microsoft.com/office/word/2012/wordml" xmlns:w16cex="http://schemas.microsoft.com/office/word/2018/wordml/cex" xmlns:w16cid="http://schemas.microsoft.com/office/word/2016/wordml/cid" xmlns:w16="http://schemas.microsoft.com/office/word/2018/wordml" xmlns:w16sdtdh="http://schemas.microsoft.com/office/word/2020/wordml/sdtdatahash" xmlns:w16se="http://schemas.microsoft.com/office/word/2015/wordml/symex" xmlns:wpg="http://schemas.microsoft.com/office/word/2010/wordprocessingGroup" xmlns:wpi="http://schemas.microsoft.com/office/word/2010/wordprocessingInk" xmlns:wne="http://schemas.microsoft.com/office/word/2006/wordml" xmlns:wps="http://schemas.microsoft.com/office/word/2010/wordprocessingShape" mc:Ignorable="w14 w15 w16se w16cid w16 w16cex w16sdtdh wp14">
-  <w:abstractNum w:abstractNumId="0" w15:restartNumberingAfterBreak="0">
-    <w:nsid w:val="FFFFFF89"/>
-    <w:multiLevelType w:val="singleLevel"/>
-    <w:tmpl w:val="BAA6FCB4"/>
-    <w:lvl w:ilvl="0">
-      <w:start w:val="1"/>
-      <w:numFmt w:val="bullet"/>
-      <w:pStyle w:val="Listacommarcas"/>
-      <w:lvlText w:val="−"/>
-      <w:lvlJc w:val="left"/>
-      <w:pPr>
-        <w:ind w:left="720" w:hanging="360"/>
-      </w:pPr>
-      <w:rPr>
-        <w:rFonts w:ascii="Century Gothic" w:hAnsi="Century Gothic" w:hint="default"/>
-        <w:color w:val="0D0D0D" w:themeColor="text1" w:themeTint="F2"/>
-      </w:rPr>
-    </w:lvl>
-  </w:abstractNum>
-  <w:num w:numId="1">
-    <w:abstractNumId w:val="0"/>
-  </w:num>
-</w:numbering>
-</file>
-
-<file path=word/glossary/settings.xml><?xml version="1.0" encoding="utf-8"?>
-<w:settings xmlns:mc="http://schemas.openxmlformats.org/markup-compatibility/2006" xmlns:o="urn:schemas-microsoft-com:office:office" xmlns:r="http://schemas.openxmlformats.org/officeDocument/2006/relationships" xmlns:m="http://schemas.openxmlformats.org/officeDocument/2006/math" xmlns:v="urn:schemas-microsoft-com:vml" xmlns:w10="urn:schemas-microsoft-com:office:word" xmlns:w="http://schemas.openxmlformats.org/wordprocessingml/2006/main" xmlns:w14="http://schemas.microsoft.com/office/word/2010/wordml" xmlns:w15="http://schemas.microsoft.com/office/word/2012/wordml" xmlns:w16cex="http://schemas.microsoft.com/office/word/2018/wordml/cex" xmlns:w16cid="http://schemas.microsoft.com/office/word/2016/wordml/cid" xmlns:w16="http://schemas.microsoft.com/office/word/2018/wordml" xmlns:w16sdtdh="http://schemas.microsoft.com/office/word/2020/wordml/sdtdatahash" xmlns:w16se="http://schemas.microsoft.com/office/word/2015/wordml/symex" xmlns:sl="http://schemas.openxmlformats.org/schemaLibrary/2006/main" mc:Ignorable="w14 w15 w16se w16cid w16 w16cex w16sdtdh">
-  <w:view w:val="normal"/>
-  <w:defaultTabStop w:val="708"/>
-  <w:hyphenationZone w:val="425"/>
-  <w:characterSpacingControl w:val="doNotCompress"/>
-  <w:compat>
-    <w:useFELayout/>
-    <w:compatSetting w:name="compatibilityMode" w:uri="http://schemas.microsoft.com/office/word" w:val="15"/>
-    <w:compatSetting w:name="overrideTableStyleFontSizeAndJustification" w:uri="http://schemas.microsoft.com/office/word" w:val="1"/>
-    <w:compatSetting w:name="enableOpenTypeFeatures" w:uri="http://schemas.microsoft.com/office/word" w:val="1"/>
-    <w:compatSetting w:name="doNotFlipMirrorIndents" w:uri="http://schemas.microsoft.com/office/word" w:val="1"/>
-    <w:compatSetting w:name="differentiateMultirowTableHeaders" w:uri="http://schemas.microsoft.com/office/word" w:val="1"/>
-    <w:compatSetting w:name="useWord2013TrackBottomHyphenation" w:uri="http://schemas.microsoft.com/office/word" w:val="0"/>
-  </w:compat>
-  <w:rsids>
-    <w:rsidRoot w:val="00132373"/>
-    <w:rsid w:val="00083983"/>
-    <w:rsid w:val="00132373"/>
-    <w:rsid w:val="009C228A"/>
-  </w:rsids>
-  <m:mathPr>
-    <m:mathFont m:val="Cambria Math"/>
-    <m:brkBin m:val="before"/>
-    <m:brkBinSub m:val="--"/>
-    <m:smallFrac m:val="0"/>
-    <m:dispDef/>
-    <m:lMargin m:val="0"/>
-    <m:rMargin m:val="0"/>
-    <m:defJc m:val="centerGroup"/>
-    <m:wrapIndent m:val="1440"/>
-    <m:intLim m:val="subSup"/>
-    <m:naryLim m:val="undOvr"/>
-  </m:mathPr>
-  <w:themeFontLang w:val="pt-PT"/>
-  <w:clrSchemeMapping w:bg1="light1" w:t1="dark1" w:bg2="light2" w:t2="dark2" w:accent1="accent1" w:accent2="accent2" w:accent3="accent3" w:accent4="accent4" w:accent5="accent5" w:accent6="accent6" w:hyperlink="hyperlink" w:followedHyperlink="followedHyperlink"/>
-  <w:decimalSymbol w:val=","/>
-  <w:listSeparator w:val=";"/>
-  <w15:chartTrackingRefBased/>
-</w:settings>
-</file>
-
-<file path=word/glossary/styles.xml><?xml version="1.0" encoding="utf-8"?>
-<w:styles xmlns:mc="http://schemas.openxmlformats.org/markup-compatibility/2006" xmlns:r="http://schemas.openxmlformats.org/officeDocument/2006/relationships" xmlns:w="http://schemas.openxmlformats.org/wordprocessingml/2006/main" xmlns:w14="http://schemas.microsoft.com/office/word/2010/wordml" xmlns:w15="http://schemas.microsoft.com/office/word/2012/wordml" xmlns:w16cex="http://schemas.microsoft.com/office/word/2018/wordml/cex" xmlns:w16cid="http://schemas.microsoft.com/office/word/2016/wordml/cid" xmlns:w16="http://schemas.microsoft.com/office/word/2018/wordml" xmlns:w16sdtdh="http://schemas.microsoft.com/office/word/2020/wordml/sdtdatahash" xmlns:w16se="http://schemas.microsoft.com/office/word/2015/wordml/symex" mc:Ignorable="w14 w15 w16se w16cid w16 w16cex w16sdtdh">
-  <w:docDefaults>
-    <w:rPrDefault>
-      <w:rPr>
-        <w:rFonts w:asciiTheme="minorHAnsi" w:eastAsiaTheme="minorEastAsia" w:hAnsiTheme="minorHAnsi" w:cstheme="minorBidi"/>
-        <w:sz w:val="22"/>
-        <w:szCs w:val="22"/>
-        <w:lang w:val="pt-PT" w:eastAsia="pt-PT" w:bidi="ar-SA"/>
-      </w:rPr>
-    </w:rPrDefault>
-    <w:pPrDefault>
-      <w:pPr>
-        <w:spacing w:after="160" w:line="259" w:lineRule="auto"/>
-      </w:pPr>
-    </w:pPrDefault>
-  </w:docDefaults>
-  <w:latentStyles w:defLockedState="0" w:defUIPriority="99" w:defSemiHidden="0" w:defUnhideWhenUsed="0" w:defQFormat="0" w:count="376">
-    <w:lsdException w:name="Normal" w:uiPriority="0" w:qFormat="1"/>
-    <w:lsdException w:name="heading 1" w:uiPriority="9" w:qFormat="1"/>
-    <w:lsdException w:name="heading 2" w:semiHidden="1" w:uiPriority="9" w:unhideWhenUsed="1" w:qFormat="1"/>
-    <w:lsdException w:name="heading 3" w:semiHidden="1" w:uiPriority="9" w:unhideWhenUsed="1" w:qFormat="1"/>
-    <w:lsdException w:name="heading 4" w:semiHidden="1" w:uiPriority="9" w:unhideWhenUsed="1" w:qFormat="1"/>
-    <w:lsdException w:name="heading 5" w:semiHidden="1" w:uiPriority="9" w:unhideWhenUsed="1" w:qFormat="1"/>
-    <w:lsdException w:name="heading 6" w:semiHidden="1" w:uiPriority="9" w:unhideWhenUsed="1" w:qFormat="1"/>
-    <w:lsdException w:name="heading 7" w:semiHidden="1" w:uiPriority="9" w:unhideWhenUsed="1" w:qFormat="1"/>
-    <w:lsdException w:name="heading 8" w:semiHidden="1" w:uiPriority="9" w:unhideWhenUsed="1" w:qFormat="1"/>
-    <w:lsdException w:name="heading 9" w:semiHidden="1" w:uiPriority="9" w:unhideWhenUsed="1" w:qFormat="1"/>
-    <w:lsdException w:name="index 1" w:semiHidden="1" w:unhideWhenUsed="1"/>
-    <w:lsdException w:name="index 2" w:semiHidden="1" w:unhideWhenUsed="1"/>
-    <w:lsdException w:name="index 3" w:semiHidden="1" w:unhideWhenUsed="1"/>
-    <w:lsdException w:name="index 4" w:semiHidden="1" w:unhideWhenUsed="1"/>
-    <w:lsdException w:name="index 5" w:semiHidden="1" w:unhideWhenUsed="1"/>
-    <w:lsdException w:name="index 6" w:semiHidden="1" w:unhideWhenUsed="1"/>
-    <w:lsdException w:name="index 7" w:semiHidden="1" w:unhideWhenUsed="1"/>
-    <w:lsdException w:name="index 8" w:semiHidden="1" w:unhideWhenUsed="1"/>
-    <w:lsdException w:name="index 9" w:semiHidden="1" w:unhideWhenUsed="1"/>
-    <w:lsdException w:name="toc 1" w:semiHidden="1" w:uiPriority="39" w:unhideWhenUsed="1"/>
-    <w:lsdException w:name="toc 2" w:semiHidden="1" w:uiPriority="39" w:unhideWhenUsed="1"/>
-    <w:lsdException w:name="toc 3" w:semiHidden="1" w:uiPriority="39" w:unhideWhenUsed="1"/>
-    <w:lsdException w:name="toc 4" w:semiHidden="1" w:uiPriority="39" w:unhideWhenUsed="1"/>
-    <w:lsdException w:name="toc 5" w:semiHidden="1" w:uiPriority="39" w:unhideWhenUsed="1"/>
-    <w:lsdException w:name="toc 6" w:semiHidden="1" w:uiPriority="39" w:unhideWhenUsed="1"/>
-    <w:lsdException w:name="toc 7" w:semiHidden="1" w:uiPriority="39" w:unhideWhenUsed="1"/>
-    <w:lsdException w:name="toc 8" w:semiHidden="1" w:uiPriority="39" w:unhideWhenUsed="1"/>
-    <w:lsdException w:name="toc 9" w:semiHidden="1" w:uiPriority="39" w:unhideWhenUsed="1"/>
-    <w:lsdException w:name="Normal Indent" w:semiHidden="1" w:unhideWhenUsed="1"/>
-    <w:lsdException w:name="footnote text" w:semiHidden="1" w:unhideWhenUsed="1"/>
-    <w:lsdException w:name="annotation text" w:semiHidden="1" w:unhideWhenUsed="1"/>
-    <w:lsdException w:name="header" w:semiHidden="1" w:unhideWhenUsed="1"/>
-    <w:lsdException w:name="footer" w:semiHidden="1" w:unhideWhenUsed="1"/>
-    <w:lsdException w:name="index heading" w:semiHidden="1" w:unhideWhenUsed="1"/>
-    <w:lsdException w:name="caption" w:semiHidden="1" w:uiPriority="35" w:unhideWhenUsed="1" w:qFormat="1"/>
-    <w:lsdException w:name="table of figures" w:semiHidden="1" w:unhideWhenUsed="1"/>
-    <w:lsdException w:name="envelope address" w:semiHidden="1" w:unhideWhenUsed="1"/>
-    <w:lsdException w:name="envelope return" w:semiHidden="1" w:unhideWhenUsed="1"/>
-    <w:lsdException w:name="footnote reference" w:semiHidden="1" w:unhideWhenUsed="1"/>
-    <w:lsdException w:name="annotation reference" w:semiHidden="1" w:unhideWhenUsed="1"/>
-    <w:lsdException w:name="line number" w:semiHidden="1" w:unhideWhenUsed="1"/>
-    <w:lsdException w:name="page number" w:semiHidden="1" w:unhideWhenUsed="1"/>
-    <w:lsdException w:name="endnote reference" w:semiHidden="1" w:unhideWhenUsed="1"/>
-    <w:lsdException w:name="endnote text" w:semiHidden="1" w:unhideWhenUsed="1"/>
-    <w:lsdException w:name="table of authorities" w:semiHidden="1" w:unhideWhenUsed="1"/>
-    <w:lsdException w:name="macro" w:semiHidden="1" w:unhideWhenUsed="1"/>
-    <w:lsdException w:name="toa heading" w:semiHidden="1" w:unhideWhenUsed="1"/>
-    <w:lsdException w:name="List" w:semiHidden="1" w:unhideWhenUsed="1"/>
-    <w:lsdException w:name="List Bullet" w:semiHidden="1" w:uiPriority="10" w:unhideWhenUsed="1" w:qFormat="1"/>
-    <w:lsdException w:name="List Number" w:semiHidden="1" w:unhideWhenUsed="1"/>
-    <w:lsdException w:name="List 2" w:semiHidden="1" w:unhideWhenUsed="1"/>
-    <w:lsdException w:name="List 3" w:semiHidden="1" w:unhideWhenUsed="1"/>
-    <w:lsdException w:name="List 4" w:semiHidden="1" w:unhideWhenUsed="1"/>
-    <w:lsdException w:name="List 5" w:semiHidden="1" w:unhideWhenUsed="1"/>
-    <w:lsdException w:name="List Bullet 2" w:semiHidden="1" w:unhideWhenUsed="1"/>
-    <w:lsdException w:name="List Bullet 3" w:semiHidden="1" w:unhideWhenUsed="1"/>
-    <w:lsdException w:name="List Bullet 4" w:semiHidden="1" w:unhideWhenUsed="1"/>
-    <w:lsdException w:name="List Bullet 5" w:semiHidden="1" w:unhideWhenUsed="1"/>
-    <w:lsdException w:name="List Number 2" w:semiHidden="1" w:unhideWhenUsed="1"/>
-    <w:lsdException w:name="List Number 3" w:semiHidden="1" w:unhideWhenUsed="1"/>
-    <w:lsdException w:name="List Number 4" w:semiHidden="1" w:unhideWhenUsed="1"/>
-    <w:lsdException w:name="List Number 5" w:semiHidden="1" w:unhideWhenUsed="1"/>
-    <w:lsdException w:name="Title" w:uiPriority="10" w:qFormat="1"/>
-    <w:lsdException w:name="Closing" w:semiHidden="1" w:unhideWhenUsed="1"/>
-    <w:lsdException w:name="Signature" w:semiHidden="1" w:unhideWhenUsed="1"/>
-    <w:lsdException w:name="Default Paragraph Font" w:semiHidden="1" w:uiPriority="1" w:unhideWhenUsed="1"/>
-    <w:lsdException w:name="Body Text" w:semiHidden="1" w:unhideWhenUsed="1"/>
-    <w:lsdException w:name="Body Text Indent" w:semiHidden="1" w:unhideWhenUsed="1"/>
-    <w:lsdException w:name="List Continue" w:semiHidden="1" w:unhideWhenUsed="1"/>
-    <w:lsdException w:name="List Continue 2" w:semiHidden="1" w:unhideWhenUsed="1"/>
-    <w:lsdException w:name="List Continue 3" w:semiHidden="1" w:unhideWhenUsed="1"/>
-    <w:lsdException w:name="List Continue 4" w:semiHidden="1" w:unhideWhenUsed="1"/>
-    <w:lsdException w:name="List Continue 5" w:semiHidden="1" w:unhideWhenUsed="1"/>
-    <w:lsdException w:name="Message Header" w:semiHidden="1" w:unhideWhenUsed="1"/>
-    <w:lsdException w:name="Subtitle" w:uiPriority="11" w:qFormat="1"/>
-    <w:lsdException w:name="Salutation" w:semiHidden="1" w:unhideWhenUsed="1"/>
-    <w:lsdException w:name="Date" w:semiHidden="1" w:unhideWhenUsed="1"/>
-    <w:lsdException w:name="Body Text First Indent" w:semiHidden="1" w:unhideWhenUsed="1"/>
-    <w:lsdException w:name="Body Text First Indent 2" w:semiHidden="1" w:unhideWhenUsed="1"/>
-    <w:lsdException w:name="Note Heading" w:semiHidden="1" w:unhideWhenUsed="1"/>
-    <w:lsdException w:name="Body Text 2" w:semiHidden="1" w:unhideWhenUsed="1"/>
-    <w:lsdException w:name="Body Text 3" w:semiHidden="1" w:unhideWhenUsed="1"/>
-    <w:lsdException w:name="Body Text Indent 2" w:semiHidden="1" w:unhideWhenUsed="1"/>
-    <w:lsdException w:name="Body Text Indent 3" w:semiHidden="1" w:unhideWhenUsed="1"/>
-    <w:lsdException w:name="Block Text" w:semiHidden="1" w:unhideWhenUsed="1"/>
-    <w:lsdException w:name="Hyperlink" w:semiHidden="1" w:unhideWhenUsed="1"/>
-    <w:lsdException w:name="FollowedHyperlink" w:semiHidden="1" w:unhideWhenUsed="1"/>
-    <w:lsdException w:name="Strong" w:uiPriority="22" w:qFormat="1"/>
-    <w:lsdException w:name="Emphasis" w:uiPriority="20" w:qFormat="1"/>
-    <w:lsdException w:name="Document Map" w:semiHidden="1" w:unhideWhenUsed="1"/>
-    <w:lsdException w:name="Plain Text" w:semiHidden="1" w:unhideWhenUsed="1"/>
-    <w:lsdException w:name="E-mail Signature" w:semiHidden="1" w:unhideWhenUsed="1"/>
-    <w:lsdException w:name="HTML Top of Form" w:semiHidden="1" w:unhideWhenUsed="1"/>
-    <w:lsdException w:name="HTML Bottom of Form" w:semiHidden="1" w:unhideWhenUsed="1"/>
-    <w:lsdException w:name="Normal (Web)" w:semiHidden="1" w:unhideWhenUsed="1"/>
-    <w:lsdException w:name="HTML Acronym" w:semiHidden="1" w:unhideWhenUsed="1"/>
-    <w:lsdException w:name="HTML Address" w:semiHidden="1" w:unhideWhenUsed="1"/>
-    <w:lsdException w:name="HTML Cite" w:semiHidden="1" w:unhideWhenUsed="1"/>
-    <w:lsdException w:name="HTML Code" w:semiHidden="1" w:unhideWhenUsed="1"/>
-    <w:lsdException w:name="HTML Definition" w:semiHidden="1" w:unhideWhenUsed="1"/>
-    <w:lsdException w:name="HTML Keyboard" w:semiHidden="1" w:unhideWhenUsed="1"/>
-    <w:lsdException w:name="HTML Preformatted" w:semiHidden="1" w:unhideWhenUsed="1"/>
-    <w:lsdException w:name="HTML Sample" w:semiHidden="1" w:unhideWhenUsed="1"/>
-    <w:lsdException w:name="HTML Typewriter" w:semiHidden="1" w:unhideWhenUsed="1"/>
-    <w:lsdException w:name="HTML Variable" w:semiHidden="1" w:unhideWhenUsed="1"/>
-    <w:lsdException w:name="Normal Table" w:semiHidden="1" w:unhideWhenUsed="1"/>
-    <w:lsdException w:name="annotation subject" w:semiHidden="1" w:unhideWhenUsed="1"/>
-    <w:lsdException w:name="No List" w:semiHidden="1" w:unhideWhenUsed="1"/>
-    <w:lsdException w:name="Outline List 1" w:semiHidden="1" w:unhideWhenUsed="1"/>
-    <w:lsdException w:name="Outline List 2" w:semiHidden="1" w:unhideWhenUsed="1"/>
-    <w:lsdException w:name="Outline List 3" w:semiHidden="1" w:unhideWhenUsed="1"/>
-    <w:lsdException w:name="Table Simple 1" w:semiHidden="1" w:unhideWhenUsed="1"/>
-    <w:lsdException w:name="Table Simple 2" w:semiHidden="1" w:unhideWhenUsed="1"/>
-    <w:lsdException w:name="Table Simple 3" w:semiHidden="1" w:unhideWhenUsed="1"/>
-    <w:lsdException w:name="Table Classic 1" w:semiHidden="1" w:unhideWhenUsed="1"/>
-    <w:lsdException w:name="Table Classic 2" w:semiHidden="1" w:unhideWhenUsed="1"/>
-    <w:lsdException w:name="Table Classic 3" w:semiHidden="1" w:unhideWhenUsed="1"/>
-    <w:lsdException w:name="Table Classic 4" w:semiHidden="1" w:unhideWhenUsed="1"/>
-    <w:lsdException w:name="Table Colorful 1" w:semiHidden="1" w:unhideWhenUsed="1"/>
-    <w:lsdException w:name="Table Colorful 2" w:semiHidden="1" w:unhideWhenUsed="1"/>
-    <w:lsdException w:name="Table Colorful 3" w:semiHidden="1" w:unhideWhenUsed="1"/>
-    <w:lsdException w:name="Table Columns 1" w:semiHidden="1" w:unhideWhenUsed="1"/>
-    <w:lsdException w:name="Table Columns 2" w:semiHidden="1" w:unhideWhenUsed="1"/>
-    <w:lsdException w:name="Table Columns 3" w:semiHidden="1" w:unhideWhenUsed="1"/>
-    <w:lsdException w:name="Table Columns 4" w:semiHidden="1" w:unhideWhenUsed="1"/>
-    <w:lsdException w:name="Table Columns 5" w:semiHidden="1" w:unhideWhenUsed="1"/>
-    <w:lsdException w:name="Table Grid 1" w:semiHidden="1" w:unhideWhenUsed="1"/>
-    <w:lsdException w:name="Table Grid 2" w:semiHidden="1" w:unhideWhenUsed="1"/>
-    <w:lsdException w:name="Table Grid 3" w:semiHidden="1" w:unhideWhenUsed="1"/>
-    <w:lsdException w:name="Table Grid 4" w:semiHidden="1" w:unhideWhenUsed="1"/>
-    <w:lsdException w:name="Table Grid 5" w:semiHidden="1" w:unhideWhenUsed="1"/>
-    <w:lsdException w:name="Table Grid 6" w:semiHidden="1" w:unhideWhenUsed="1"/>
-    <w:lsdException w:name="Table Grid 7" w:semiHidden="1" w:unhideWhenUsed="1"/>
-    <w:lsdException w:name="Table Grid 8" w:semiHidden="1" w:unhideWhenUsed="1"/>
-    <w:lsdException w:name="Table List 1" w:semiHidden="1" w:unhideWhenUsed="1"/>
-    <w:lsdException w:name="Table List 2" w:semiHidden="1" w:unhideWhenUsed="1"/>
-    <w:lsdException w:name="Table List 3" w:semiHidden="1" w:unhideWhenUsed="1"/>
-    <w:lsdException w:name="Table List 4" w:semiHidden="1" w:unhideWhenUsed="1"/>
-    <w:lsdException w:name="Table List 5" w:semiHidden="1" w:unhideWhenUsed="1"/>
-    <w:lsdException w:name="Table List 6" w:semiHidden="1" w:unhideWhenUsed="1"/>
-    <w:lsdException w:name="Table List 7" w:semiHidden="1" w:unhideWhenUsed="1"/>
-    <w:lsdException w:name="Table List 8" w:semiHidden="1" w:unhideWhenUsed="1"/>
-    <w:lsdException w:name="Table 3D effects 1" w:semiHidden="1" w:unhideWhenUsed="1"/>
-    <w:lsdException w:name="Table 3D effects 2" w:semiHidden="1" w:unhideWhenUsed="1"/>
-    <w:lsdException w:name="Table 3D effects 3" w:semiHidden="1" w:unhideWhenUsed="1"/>
-    <w:lsdException w:name="Table Contemporary" w:semiHidden="1" w:unhideWhenUsed="1"/>
-    <w:lsdException w:name="Table Elegant" w:semiHidden="1" w:unhideWhenUsed="1"/>
-    <w:lsdException w:name="Table Professional" w:semiHidden="1" w:unhideWhenUsed="1"/>
-    <w:lsdException w:name="Table Subtle 1" w:semiHidden="1" w:unhideWhenUsed="1"/>
-    <w:lsdException w:name="Table Subtle 2" w:semiHidden="1" w:unhideWhenUsed="1"/>
-    <w:lsdException w:name="Table Web 1" w:semiHidden="1" w:unhideWhenUsed="1"/>
-    <w:lsdException w:name="Table Web 2" w:semiHidden="1" w:unhideWhenUsed="1"/>
-    <w:lsdException w:name="Table Web 3" w:semiHidden="1" w:unhideWhenUsed="1"/>
-    <w:lsdException w:name="Balloon Text" w:semiHidden="1" w:unhideWhenUsed="1"/>
-    <w:lsdException w:name="Table Grid" w:uiPriority="39"/>
-    <w:lsdException w:name="Table Theme" w:semiHidden="1" w:unhideWhenUsed="1"/>
-    <w:lsdException w:name="Placeholder Text" w:semiHidden="1"/>
-    <w:lsdException w:name="No Spacing" w:uiPriority="1" w:qFormat="1"/>
-    <w:lsdException w:name="Light Shading" w:uiPriority="60"/>
-    <w:lsdException w:name="Light List" w:uiPriority="61"/>
-    <w:lsdException w:name="Light Grid" w:uiPriority="62"/>
-    <w:lsdException w:name="Medium Shading 1" w:uiPriority="63"/>
-    <w:lsdException w:name="Medium Shading 2" w:uiPriority="64"/>
-    <w:lsdException w:name="Medium List 1" w:uiPriority="65"/>
-    <w:lsdException w:name="Medium List 2" w:uiPriority="66"/>
-    <w:lsdException w:name="Medium Grid 1" w:uiPriority="67"/>
-    <w:lsdException w:name="Medium Grid 2" w:uiPriority="68"/>
-    <w:lsdException w:name="Medium Grid 3" w:uiPriority="69"/>
-    <w:lsdException w:name="Dark List" w:uiPriority="70"/>
-    <w:lsdException w:name="Colorful Shading" w:uiPriority="71"/>
-    <w:lsdException w:name="Colorful List" w:uiPriority="72"/>
-    <w:lsdException w:name="Colorful Grid" w:uiPriority="73"/>
-    <w:lsdException w:name="Light Shading Accent 1" w:uiPriority="60"/>
-    <w:lsdException w:name="Light List Accent 1" w:uiPriority="61"/>
-    <w:lsdException w:name="Light Grid Accent 1" w:uiPriority="62"/>
-    <w:lsdException w:name="Medium Shading 1 Accent 1" w:uiPriority="63"/>
-    <w:lsdException w:name="Medium Shading 2 Accent 1" w:uiPriority="64"/>
-    <w:lsdException w:name="Medium List 1 Accent 1" w:uiPriority="65"/>
-    <w:lsdException w:name="Revision" w:semiHidden="1"/>
-    <w:lsdException w:name="List Paragraph" w:uiPriority="34" w:qFormat="1"/>
-    <w:lsdException w:name="Quote" w:uiPriority="29" w:qFormat="1"/>
-    <w:lsdException w:name="Intense Quote" w:uiPriority="30" w:qFormat="1"/>
-    <w:lsdException w:name="Medium List 2 Accent 1" w:uiPriority="66"/>
-    <w:lsdException w:name="Medium Grid 1 Accent 1" w:uiPriority="67"/>
-    <w:lsdException w:name="Medium Grid 2 Accent 1" w:uiPriority="68"/>
-    <w:lsdException w:name="Medium Grid 3 Accent 1" w:uiPriority="69"/>
-    <w:lsdException w:name="Dark List Accent 1" w:uiPriority="70"/>
-    <w:lsdException w:name="Colorful Shading Accent 1" w:uiPriority="71"/>
-    <w:lsdException w:name="Colorful List Accent 1" w:uiPriority="72"/>
-    <w:lsdException w:name="Colorful Grid Accent 1" w:uiPriority="73"/>
-    <w:lsdException w:name="Light Shading Accent 2" w:uiPriority="60"/>
-    <w:lsdException w:name="Light List Accent 2" w:uiPriority="61"/>
-    <w:lsdException w:name="Light Grid Accent 2" w:uiPriority="62"/>
-    <w:lsdException w:name="Medium Shading 1 Accent 2" w:uiPriority="63"/>
-    <w:lsdException w:name="Medium Shading 2 Accent 2" w:uiPriority="64"/>
-    <w:lsdException w:name="Medium List 1 Accent 2" w:uiPriority="65"/>
-    <w:lsdException w:name="Medium List 2 Accent 2" w:uiPriority="66"/>
-    <w:lsdException w:name="Medium Grid 1 Accent 2" w:uiPriority="67"/>
-    <w:lsdException w:name="Medium Grid 2 Accent 2" w:uiPriority="68"/>
-    <w:lsdException w:name="Medium Grid 3 Accent 2" w:uiPriority="69"/>
-    <w:lsdException w:name="Dark List Accent 2" w:uiPriority="70"/>
-    <w:lsdException w:name="Colorful Shading Accent 2" w:uiPriority="71"/>
-    <w:lsdException w:name="Colorful List Accent 2" w:uiPriority="72"/>
-    <w:lsdException w:name="Colorful Grid Accent 2" w:uiPriority="73"/>
-    <w:lsdException w:name="Light Shading Accent 3" w:uiPriority="60"/>
-    <w:lsdException w:name="Light List Accent 3" w:uiPriority="61"/>
-    <w:lsdException w:name="Light Grid Accent 3" w:uiPriority="62"/>
-    <w:lsdException w:name="Medium Shading 1 Accent 3" w:uiPriority="63"/>
-    <w:lsdException w:name="Medium Shading 2 Accent 3" w:uiPriority="64"/>
-    <w:lsdException w:name="Medium List 1 Accent 3" w:uiPriority="65"/>
-    <w:lsdException w:name="Medium List 2 Accent 3" w:uiPriority="66"/>
-    <w:lsdException w:name="Medium Grid 1 Accent 3" w:uiPriority="67"/>
-    <w:lsdException w:name="Medium Grid 2 Accent 3" w:uiPriority="68"/>
-    <w:lsdException w:name="Medium Grid 3 Accent 3" w:uiPriority="69"/>
-    <w:lsdException w:name="Dark List Accent 3" w:uiPriority="70"/>
-    <w:lsdException w:name="Colorful Shading Accent 3" w:uiPriority="71"/>
-    <w:lsdException w:name="Colorful List Accent 3" w:uiPriority="72"/>
-    <w:lsdException w:name="Colorful Grid Accent 3" w:uiPriority="73"/>
-    <w:lsdException w:name="Light Shading Accent 4" w:uiPriority="60"/>
-    <w:lsdException w:name="Light List Accent 4" w:uiPriority="61"/>
-    <w:lsdException w:name="Light Grid Accent 4" w:uiPriority="62"/>
-    <w:lsdException w:name="Medium Shading 1 Accent 4" w:uiPriority="63"/>
-    <w:lsdException w:name="Medium Shading 2 Accent 4" w:uiPriority="64"/>
-    <w:lsdException w:name="Medium List 1 Accent 4" w:uiPriority="65"/>
-    <w:lsdException w:name="Medium List 2 Accent 4" w:uiPriority="66"/>
-    <w:lsdException w:name="Medium Grid 1 Accent 4" w:uiPriority="67"/>
-    <w:lsdException w:name="Medium Grid 2 Accent 4" w:uiPriority="68"/>
-    <w:lsdException w:name="Medium Grid 3 Accent 4" w:uiPriority="69"/>
-    <w:lsdException w:name="Dark List Accent 4" w:uiPriority="70"/>
-    <w:lsdException w:name="Colorful Shading Accent 4" w:uiPriority="71"/>
-    <w:lsdException w:name="Colorful List Accent 4" w:uiPriority="72"/>
-    <w:lsdException w:name="Colorful Grid Accent 4" w:uiPriority="73"/>
-    <w:lsdException w:name="Light Shading Accent 5" w:uiPriority="60"/>
-    <w:lsdException w:name="Light List Accent 5" w:uiPriority="61"/>
-    <w:lsdException w:name="Light Grid Accent 5" w:uiPriority="62"/>
-    <w:lsdException w:name="Medium Shading 1 Accent 5" w:uiPriority="63"/>
-    <w:lsdException w:name="Medium Shading 2 Accent 5" w:uiPriority="64"/>
-    <w:lsdException w:name="Medium List 1 Accent 5" w:uiPriority="65"/>
-    <w:lsdException w:name="Medium List 2 Accent 5" w:uiPriority="66"/>
-    <w:lsdException w:name="Medium Grid 1 Accent 5" w:uiPriority="67"/>
-    <w:lsdException w:name="Medium Grid 2 Accent 5" w:uiPriority="68"/>
-    <w:lsdException w:name="Medium Grid 3 Accent 5" w:uiPriority="69"/>
-    <w:lsdException w:name="Dark List Accent 5" w:uiPriority="70"/>
-    <w:lsdException w:name="Colorful Shading Accent 5" w:uiPriority="71"/>
-    <w:lsdException w:name="Colorful List Accent 5" w:uiPriority="72"/>
-    <w:lsdException w:name="Colorful Grid Accent 5" w:uiPriority="73"/>
-    <w:lsdException w:name="Light Shading Accent 6" w:uiPriority="60"/>
-    <w:lsdException w:name="Light List Accent 6" w:uiPriority="61"/>
-    <w:lsdException w:name="Light Grid Accent 6" w:uiPriority="62"/>
-    <w:lsdException w:name="Medium Shading 1 Accent 6" w:uiPriority="63"/>
-    <w:lsdException w:name="Medium Shading 2 Accent 6" w:uiPriority="64"/>
-    <w:lsdException w:name="Medium List 1 Accent 6" w:uiPriority="65"/>
-    <w:lsdException w:name="Medium List 2 Accent 6" w:uiPriority="66"/>
-    <w:lsdException w:name="Medium Grid 1 Accent 6" w:uiPriority="67"/>
-    <w:lsdException w:name="Medium Grid 2 Accent 6" w:uiPriority="68"/>
-    <w:lsdException w:name="Medium Grid 3 Accent 6" w:uiPriority="69"/>
-    <w:lsdException w:name="Dark List Accent 6" w:uiPriority="70"/>
-    <w:lsdException w:name="Colorful Shading Accent 6" w:uiPriority="71"/>
-    <w:lsdException w:name="Colorful List Accent 6" w:uiPriority="72"/>
-    <w:lsdException w:name="Colorful Grid Accent 6" w:uiPriority="73"/>
-    <w:lsdException w:name="Subtle Emphasis" w:uiPriority="19" w:qFormat="1"/>
-    <w:lsdException w:name="Intense Emphasis" w:uiPriority="21" w:qFormat="1"/>
-    <w:lsdException w:name="Subtle Reference" w:uiPriority="31" w:qFormat="1"/>
-    <w:lsdException w:name="Intense Reference" w:uiPriority="32" w:qFormat="1"/>
-    <w:lsdException w:name="Book Title" w:uiPriority="33" w:qFormat="1"/>
-    <w:lsdException w:name="Bibliography" w:semiHidden="1" w:uiPriority="37" w:unhideWhenUsed="1"/>
-    <w:lsdException w:name="TOC Heading" w:semiHidden="1" w:uiPriority="39" w:unhideWhenUsed="1" w:qFormat="1"/>
-    <w:lsdException w:name="Plain Table 1" w:uiPriority="41"/>
-    <w:lsdException w:name="Plain Table 2" w:uiPriority="42"/>
-    <w:lsdException w:name="Plain Table 3" w:uiPriority="43"/>
-    <w:lsdException w:name="Plain Table 4" w:uiPriority="44"/>
-    <w:lsdException w:name="Plain Table 5" w:uiPriority="45"/>
-    <w:lsdException w:name="Grid Table Light" w:uiPriority="40"/>
-    <w:lsdException w:name="Grid Table 1 Light" w:uiPriority="46"/>
-    <w:lsdException w:name="Grid Table 2" w:uiPriority="47"/>
-    <w:lsdException w:name="Grid Table 3" w:uiPriority="48"/>
-    <w:lsdException w:name="Grid Table 4" w:uiPriority="49"/>
-    <w:lsdException w:name="Grid Table 5 Dark" w:uiPriority="50"/>
-    <w:lsdException w:name="Grid Table 6 Colorful" w:uiPriority="51"/>
-    <w:lsdException w:name="Grid Table 7 Colorful" w:uiPriority="52"/>
-    <w:lsdException w:name="Grid Table 1 Light Accent 1" w:uiPriority="46"/>
-    <w:lsdException w:name="Grid Table 2 Accent 1" w:uiPriority="47"/>
-    <w:lsdException w:name="Grid Table 3 Accent 1" w:uiPriority="48"/>
-    <w:lsdException w:name="Grid Table 4 Accent 1" w:uiPriority="49"/>
-    <w:lsdException w:name="Grid Table 5 Dark Accent 1" w:uiPriority="50"/>
-    <w:lsdException w:name="Grid Table 6 Colorful Accent 1" w:uiPriority="51"/>
-    <w:lsdException w:name="Grid Table 7 Colorful Accent 1" w:uiPriority="52"/>
-    <w:lsdException w:name="Grid Table 1 Light Accent 2" w:uiPriority="46"/>
-    <w:lsdException w:name="Grid Table 2 Accent 2" w:uiPriority="47"/>
-    <w:lsdException w:name="Grid Table 3 Accent 2" w:uiPriority="48"/>
-    <w:lsdException w:name="Grid Table 4 Accent 2" w:uiPriority="49"/>
-    <w:lsdException w:name="Grid Table 5 Dark Accent 2" w:uiPriority="50"/>
-    <w:lsdException w:name="Grid Table 6 Colorful Accent 2" w:uiPriority="51"/>
-    <w:lsdException w:name="Grid Table 7 Colorful Accent 2" w:uiPriority="52"/>
-    <w:lsdException w:name="Grid Table 1 Light Accent 3" w:uiPriority="46"/>
-    <w:lsdException w:name="Grid Table 2 Accent 3" w:uiPriority="47"/>
-    <w:lsdException w:name="Grid Table 3 Accent 3" w:uiPriority="48"/>
-    <w:lsdException w:name="Grid Table 4 Accent 3" w:uiPriority="49"/>
-    <w:lsdException w:name="Grid Table 5 Dark Accent 3" w:uiPriority="50"/>
-    <w:lsdException w:name="Grid Table 6 Colorful Accent 3" w:uiPriority="51"/>
-    <w:lsdException w:name="Grid Table 7 Colorful Accent 3" w:uiPriority="52"/>
-    <w:lsdException w:name="Grid Table 1 Light Accent 4" w:uiPriority="46"/>
-    <w:lsdException w:name="Grid Table 2 Accent 4" w:uiPriority="47"/>
-    <w:lsdException w:name="Grid Table 3 Accent 4" w:uiPriority="48"/>
-    <w:lsdException w:name="Grid Table 4 Accent 4" w:uiPriority="49"/>
-    <w:lsdException w:name="Grid Table 5 Dark Accent 4" w:uiPriority="50"/>
-    <w:lsdException w:name="Grid Table 6 Colorful Accent 4" w:uiPriority="51"/>
-    <w:lsdException w:name="Grid Table 7 Colorful Accent 4" w:uiPriority="52"/>
-    <w:lsdException w:name="Grid Table 1 Light Accent 5" w:uiPriority="46"/>
-    <w:lsdException w:name="Grid Table 2 Accent 5" w:uiPriority="47"/>
-    <w:lsdException w:name="Grid Table 3 Accent 5" w:uiPriority="48"/>
-    <w:lsdException w:name="Grid Table 4 Accent 5" w:uiPriority="49"/>
-    <w:lsdException w:name="Grid Table 5 Dark Accent 5" w:uiPriority="50"/>
-    <w:lsdException w:name="Grid Table 6 Colorful Accent 5" w:uiPriority="51"/>
-    <w:lsdException w:name="Grid Table 7 Colorful Accent 5" w:uiPriority="52"/>
-    <w:lsdException w:name="Grid Table 1 Light Accent 6" w:uiPriority="46"/>
-    <w:lsdException w:name="Grid Table 2 Accent 6" w:uiPriority="47"/>
-    <w:lsdException w:name="Grid Table 3 Accent 6" w:uiPriority="48"/>
-    <w:lsdException w:name="Grid Table 4 Accent 6" w:uiPriority="49"/>
-    <w:lsdException w:name="Grid Table 5 Dark Accent 6" w:uiPriority="50"/>
-    <w:lsdException w:name="Grid Table 6 Colorful Accent 6" w:uiPriority="51"/>
-    <w:lsdException w:name="Grid Table 7 Colorful Accent 6" w:uiPriority="52"/>
-    <w:lsdException w:name="List Table 1 Light" w:uiPriority="46"/>
-    <w:lsdException w:name="List Table 2" w:uiPriority="47"/>
-    <w:lsdException w:name="List Table 3" w:uiPriority="48"/>
-    <w:lsdException w:name="List Table 4" w:uiPriority="49"/>
-    <w:lsdException w:name="List Table 5 Dark" w:uiPriority="50"/>
-    <w:lsdException w:name="List Table 6 Colorful" w:uiPriority="51"/>
-    <w:lsdException w:name="List Table 7 Colorful" w:uiPriority="52"/>
-    <w:lsdException w:name="List Table 1 Light Accent 1" w:uiPriority="46"/>
-    <w:lsdException w:name="List Table 2 Accent 1" w:uiPriority="47"/>
-    <w:lsdException w:name="List Table 3 Accent 1" w:uiPriority="48"/>
-    <w:lsdException w:name="List Table 4 Accent 1" w:uiPriority="49"/>
-    <w:lsdException w:name="List Table 5 Dark Accent 1" w:uiPriority="50"/>
-    <w:lsdException w:name="List Table 6 Colorful Accent 1" w:uiPriority="51"/>
-    <w:lsdException w:name="List Table 7 Colorful Accent 1" w:uiPriority="52"/>
-    <w:lsdException w:name="List Table 1 Light Accent 2" w:uiPriority="46"/>
-    <w:lsdException w:name="List Table 2 Accent 2" w:uiPriority="47"/>
-    <w:lsdException w:name="List Table 3 Accent 2" w:uiPriority="48"/>
-    <w:lsdException w:name="List Table 4 Accent 2" w:uiPriority="49"/>
-    <w:lsdException w:name="List Table 5 Dark Accent 2" w:uiPriority="50"/>
-    <w:lsdException w:name="List Table 6 Colorful Accent 2" w:uiPriority="51"/>
-    <w:lsdException w:name="List Table 7 Colorful Accent 2" w:uiPriority="52"/>
-    <w:lsdException w:name="List Table 1 Light Accent 3" w:uiPriority="46"/>
-    <w:lsdException w:name="List Table 2 Accent 3" w:uiPriority="47"/>
-    <w:lsdException w:name="List Table 3 Accent 3" w:uiPriority="48"/>
-    <w:lsdException w:name="List Table 4 Accent 3" w:uiPriority="49"/>
-    <w:lsdException w:name="List Table 5 Dark Accent 3" w:uiPriority="50"/>
-    <w:lsdException w:name="List Table 6 Colorful Accent 3" w:uiPriority="51"/>
-    <w:lsdException w:name="List Table 7 Colorful Accent 3" w:uiPriority="52"/>
-    <w:lsdException w:name="List Table 1 Light Accent 4" w:uiPriority="46"/>
-    <w:lsdException w:name="List Table 2 Accent 4" w:uiPriority="47"/>
-    <w:lsdException w:name="List Table 3 Accent 4" w:uiPriority="48"/>
-    <w:lsdException w:name="List Table 4 Accent 4" w:uiPriority="49"/>
-    <w:lsdException w:name="List Table 5 Dark Accent 4" w:uiPriority="50"/>
-    <w:lsdException w:name="List Table 6 Colorful Accent 4" w:uiPriority="51"/>
-    <w:lsdException w:name="List Table 7 Colorful Accent 4" w:uiPriority="52"/>
-    <w:lsdException w:name="List Table 1 Light Accent 5" w:uiPriority="46"/>
-    <w:lsdException w:name="List Table 2 Accent 5" w:uiPriority="47"/>
-    <w:lsdException w:name="List Table 3 Accent 5" w:uiPriority="48"/>
-    <w:lsdException w:name="List Table 4 Accent 5" w:uiPriority="49"/>
-    <w:lsdException w:name="List Table 5 Dark Accent 5" w:uiPriority="50"/>
-    <w:lsdException w:name="List Table 6 Colorful Accent 5" w:uiPriority="51"/>
-    <w:lsdException w:name="List Table 7 Colorful Accent 5" w:uiPriority="52"/>
-    <w:lsdException w:name="List Table 1 Light Accent 6" w:uiPriority="46"/>
-    <w:lsdException w:name="List Table 2 Accent 6" w:uiPriority="47"/>
-    <w:lsdException w:name="List Table 3 Accent 6" w:uiPriority="48"/>
-    <w:lsdException w:name="List Table 4 Accent 6" w:uiPriority="49"/>
-    <w:lsdException w:name="List Table 5 Dark Accent 6" w:uiPriority="50"/>
-    <w:lsdException w:name="List Table 6 Colorful Accent 6" w:uiPriority="51"/>
-    <w:lsdException w:name="List Table 7 Colorful Accent 6" w:uiPriority="52"/>
-    <w:lsdException w:name="Mention" w:semiHidden="1" w:unhideWhenUsed="1"/>
-    <w:lsdException w:name="Smart Hyperlink" w:semiHidden="1" w:unhideWhenUsed="1"/>
-    <w:lsdException w:name="Hashtag" w:semiHidden="1" w:unhideWhenUsed="1"/>
-    <w:lsdException w:name="Unresolved Mention" w:semiHidden="1" w:unhideWhenUsed="1"/>
-    <w:lsdException w:name="Smart Link" w:semiHidden="1" w:unhideWhenUsed="1"/>
-  </w:latentStyles>
-  <w:style w:type="paragraph" w:default="1" w:styleId="Normal">
-    <w:name w:val="Normal"/>
-    <w:qFormat/>
-  </w:style>
-  <w:style w:type="character" w:default="1" w:styleId="Tipodeletrapredefinidodopargrafo">
-    <w:name w:val="Default Paragraph Font"/>
-    <w:uiPriority w:val="1"/>
-    <w:semiHidden/>
-    <w:unhideWhenUsed/>
-  </w:style>
-  <w:style w:type="table" w:default="1" w:styleId="Tabelanormal">
-    <w:name w:val="Normal Table"/>
-    <w:uiPriority w:val="99"/>
-    <w:semiHidden/>
-    <w:unhideWhenUsed/>
-    <w:tblPr>
-      <w:tblInd w:w="0" w:type="dxa"/>
-      <w:tblCellMar>
-        <w:top w:w="0" w:type="dxa"/>
-        <w:left w:w="108" w:type="dxa"/>
-        <w:bottom w:w="0" w:type="dxa"/>
-        <w:right w:w="108" w:type="dxa"/>
-      </w:tblCellMar>
-    </w:tblPr>
-  </w:style>
-  <w:style w:type="numbering" w:default="1" w:styleId="Semlista">
-    <w:name w:val="No List"/>
-    <w:uiPriority w:val="99"/>
-    <w:semiHidden/>
-    <w:unhideWhenUsed/>
-  </w:style>
-  <w:style w:type="paragraph" w:styleId="Listacommarcas">
-    <w:name w:val="List Bullet"/>
-    <w:basedOn w:val="Normal"/>
-    <w:uiPriority w:val="10"/>
-    <w:unhideWhenUsed/>
-    <w:qFormat/>
-    <w:pPr>
-      <w:numPr>
-        <w:numId w:val="1"/>
-      </w:numPr>
-      <w:spacing w:before="120" w:after="200" w:line="264" w:lineRule="auto"/>
-    </w:pPr>
-    <w:rPr>
-      <w:rFonts w:eastAsiaTheme="minorHAnsi"/>
-      <w:color w:val="595959" w:themeColor="text1" w:themeTint="A6"/>
-      <w:lang w:eastAsia="en-US"/>
-    </w:rPr>
-  </w:style>
-  <w:style w:type="paragraph" w:customStyle="1" w:styleId="C977C1A638FA458A9F5B2B132F0544D4">
-    <w:name w:val="C977C1A638FA458A9F5B2B132F0544D4"/>
-  </w:style>
-  <w:style w:type="paragraph" w:customStyle="1" w:styleId="3AFDC0AC227B425B898FA7C09C7DB202">
-    <w:name w:val="3AFDC0AC227B425B898FA7C09C7DB202"/>
-  </w:style>
-</w:styles>
-</file>
-
-<file path=word/glossary/webSettings.xml><?xml version="1.0" encoding="utf-8"?>
-<w:webSettings xmlns:mc="http://schemas.openxmlformats.org/markup-compatibility/2006" xmlns:r="http://schemas.openxmlformats.org/officeDocument/2006/relationships" xmlns:w="http://schemas.openxmlformats.org/wordprocessingml/2006/main" xmlns:w14="http://schemas.microsoft.com/office/word/2010/wordml" xmlns:w15="http://schemas.microsoft.com/office/word/2012/wordml" xmlns:w16cex="http://schemas.microsoft.com/office/word/2018/wordml/cex" xmlns:w16cid="http://schemas.microsoft.com/office/word/2016/wordml/cid" xmlns:w16="http://schemas.microsoft.com/office/word/2018/wordml" xmlns:w16sdtdh="http://schemas.microsoft.com/office/word/2020/wordml/sdtdatahash" xmlns:w16se="http://schemas.microsoft.com/office/word/2015/wordml/symex" mc:Ignorable="w14 w15 w16se w16cid w16 w16cex w16sdtdh">
-  <w:optimizeForBrowser/>
-  <w:allowPNG/>
-</w:webSettings>
-</file>
-
 <file path=word/theme/theme1.xml><?xml version="1.0" encoding="utf-8"?>
 <a:theme xmlns:a="http://schemas.openxmlformats.org/drawingml/2006/main" name="Theme1">
   <a:themeElements>

</xml_diff>

<commit_message>
sprint backlog update member 2
</commit_message>
<xml_diff>
--- a/scrum/Phase1/Sprint1/team_number_2/code_smells_element2.docx
+++ b/scrum/Phase1/Sprint1/team_number_2/code_smells_element2.docx
@@ -116,7 +116,7 @@
         <w:rPr>
           <w:u w:val="single"/>
         </w:rPr>
-        <w:object w:dxaOrig="1740" w:dyaOrig="810" w14:anchorId="7325663C">
+        <w:object w:dxaOrig="1740" w:dyaOrig="816" w14:anchorId="7325663C">
           <v:shapetype id="_x0000_t75" coordsize="21600,21600" o:spt="75" o:preferrelative="t" path="m@4@5l@4@11@9@11@9@5xe" filled="f" stroked="f">
             <v:stroke joinstyle="miter"/>
             <v:formulas>
@@ -136,10 +136,10 @@
             <v:path o:extrusionok="f" gradientshapeok="t" o:connecttype="rect"/>
             <o:lock v:ext="edit" aspectratio="t"/>
           </v:shapetype>
-          <v:shape id="_x0000_i1025" type="#_x0000_t75" style="width:87.6pt;height:40.8pt" o:ole="">
+          <v:shape id="_x0000_i1027" type="#_x0000_t75" style="width:87.6pt;height:40.8pt" o:ole="">
             <v:imagedata r:id="rId9" o:title=""/>
           </v:shape>
-          <o:OLEObject Type="Embed" ProgID="Package" ShapeID="_x0000_i1025" DrawAspect="Content" ObjectID="_1699713183" r:id="rId10"/>
+          <o:OLEObject Type="Embed" ProgID="Package" ShapeID="_x0000_i1027" DrawAspect="Content" ObjectID="_1699713940" r:id="rId10"/>
         </w:object>
       </w:r>
     </w:p>
@@ -161,13 +161,7 @@
     </w:p>
     <w:p>
       <w:r>
-        <w:t>T</w:t>
-      </w:r>
-      <w:r>
-        <w:t xml:space="preserve">here is a class </w:t>
-      </w:r>
-      <w:r>
-        <w:t xml:space="preserve">inside the logic.bibtext.comparator package called </w:t>
+        <w:t xml:space="preserve">There is a class inside the logic.bibtext.comparator package called </w:t>
       </w:r>
       <w:r>
         <w:t>BibEntryDiff</w:t>

</xml_diff>

<commit_message>
patterns_element2 added and update on code_smells_element2
</commit_message>
<xml_diff>
--- a/scrum/Phase1/Sprint1/team_number_2/code_smells_element2.docx
+++ b/scrum/Phase1/Sprint1/team_number_2/code_smells_element2.docx
@@ -136,10 +136,10 @@
             <v:path o:extrusionok="f" gradientshapeok="t" o:connecttype="rect"/>
             <o:lock v:ext="edit" aspectratio="t"/>
           </v:shapetype>
-          <v:shape id="_x0000_i1027" type="#_x0000_t75" style="width:87.6pt;height:40.8pt" o:ole="">
+          <v:shape id="_x0000_i1025" type="#_x0000_t75" style="width:87.75pt;height:40.5pt" o:ole="">
             <v:imagedata r:id="rId9" o:title=""/>
           </v:shape>
-          <o:OLEObject Type="Embed" ProgID="Package" ShapeID="_x0000_i1027" DrawAspect="Content" ObjectID="_1699713940" r:id="rId10"/>
+          <o:OLEObject Type="Embed" ProgID="Package" ShapeID="_x0000_i1025" DrawAspect="Content" ObjectID="_1700117283" r:id="rId10"/>
         </w:object>
       </w:r>
     </w:p>
@@ -175,12 +175,21 @@
         <w:pStyle w:val="Ttulo1"/>
       </w:pPr>
       <w:r>
-        <w:t>Duplicated code:</w:t>
+        <w:t>Speculative generality</w:t>
+      </w:r>
+      <w:r>
+        <w:t>:</w:t>
       </w:r>
     </w:p>
     <w:p>
       <w:r>
-        <w:t>There is a class inside the logic.undo package called UndoRedoEvent. This is a subclass of the UndoChangeEvent, within the same class. However, this subclass does not have any data or functionalities other than its superclasses’s. So, this class is basically repeated. A simple solution for this is to delete the subclass and use the superclass instead.</w:t>
+        <w:t xml:space="preserve">There is a class inside the logic.undo package called UndoRedoEvent. This is a subclass of the UndoChangeEvent, within the same class. However, this subclass does not have any data or functionalities other than its superclasses’s. So, this class is </w:t>
+      </w:r>
+      <w:r>
+        <w:t>being created perhaps with the intention to add other functionalities in the future but does not have them at the moment</w:t>
+      </w:r>
+      <w:r>
+        <w:t>. A simple solution for this is to delete the subclass and use the superclass instead.</w:t>
       </w:r>
     </w:p>
     <w:sectPr>

</xml_diff>

<commit_message>
code smells member 2 update; data collected metrics member 2 incomplete and sprint backlog update
</commit_message>
<xml_diff>
--- a/scrum/Phase1/Sprint1/team_number_2/code_smells_element2.docx
+++ b/scrum/Phase1/Sprint1/team_number_2/code_smells_element2.docx
@@ -50,38 +50,59 @@
     <w:p>
       <w:pPr>
         <w:pStyle w:val="Ttulo"/>
+        <w:rPr>
+          <w:lang w:val="en-US"/>
+        </w:rPr>
       </w:pPr>
       <w:r>
+        <w:rPr>
+          <w:lang w:val="en-US"/>
+        </w:rPr>
         <w:t>Code smells</w:t>
       </w:r>
     </w:p>
     <w:p>
       <w:pPr>
         <w:pStyle w:val="Subttulo"/>
+        <w:rPr>
+          <w:lang w:val="en-US"/>
+        </w:rPr>
       </w:pPr>
       <w:r>
+        <w:rPr>
+          <w:lang w:val="en-US"/>
+        </w:rPr>
         <w:t>LOGIC PACKAGE</w:t>
       </w:r>
     </w:p>
     <w:p>
       <w:pPr>
         <w:pStyle w:val="InformaesdeContacto"/>
+        <w:rPr>
+          <w:lang w:val="en-US"/>
+        </w:rPr>
       </w:pPr>
       <w:r>
+        <w:rPr>
+          <w:lang w:val="en-US"/>
+        </w:rPr>
         <w:t>Tiago Fernandes</w:t>
       </w:r>
       <w:r>
         <w:rPr>
-          <w:lang w:bidi="pt-PT"/>
+          <w:lang w:val="en-US" w:bidi="pt-PT"/>
         </w:rPr>
         <w:t xml:space="preserve"> | </w:t>
       </w:r>
       <w:r>
+        <w:rPr>
+          <w:lang w:val="en-US"/>
+        </w:rPr>
         <w:t>57677</w:t>
       </w:r>
       <w:r>
         <w:rPr>
-          <w:lang w:bidi="pt-PT"/>
+          <w:lang w:val="en-US" w:bidi="pt-PT"/>
         </w:rPr>
         <w:br w:type="page"/>
       </w:r>
@@ -89,14 +110,28 @@
     <w:p>
       <w:pPr>
         <w:pStyle w:val="Ttulo1"/>
+        <w:rPr>
+          <w:lang w:val="en-US"/>
+        </w:rPr>
       </w:pPr>
       <w:r>
+        <w:rPr>
+          <w:lang w:val="en-US"/>
+        </w:rPr>
         <w:lastRenderedPageBreak/>
         <w:t>Long method:</w:t>
       </w:r>
     </w:p>
     <w:p>
+      <w:pPr>
+        <w:rPr>
+          <w:lang w:val="en-US"/>
+        </w:rPr>
+      </w:pPr>
       <w:r>
+        <w:rPr>
+          <w:lang w:val="en-US"/>
+        </w:rPr>
         <w:t>In the logic package, inside the bst package there is a class called BibtexNameFormatter. This class has a method (formatName) in it which appears to be a long method.</w:t>
       </w:r>
     </w:p>
@@ -139,57 +174,118 @@
           <v:shape id="_x0000_i1025" type="#_x0000_t75" style="width:87.75pt;height:40.5pt" o:ole="">
             <v:imagedata r:id="rId9" o:title=""/>
           </v:shape>
-          <o:OLEObject Type="Embed" ProgID="Package" ShapeID="_x0000_i1025" DrawAspect="Content" ObjectID="_1700117283" r:id="rId10"/>
+          <o:OLEObject Type="Embed" ProgID="Package" ShapeID="_x0000_i1025" DrawAspect="Content" ObjectID="_1700169750" r:id="rId10"/>
         </w:object>
       </w:r>
     </w:p>
     <w:p>
+      <w:pPr>
+        <w:rPr>
+          <w:lang w:val="en-US"/>
+        </w:rPr>
+      </w:pPr>
       <w:r>
+        <w:rPr>
+          <w:lang w:val="en-US"/>
+        </w:rPr>
         <w:t xml:space="preserve">In this code snippet we can see </w:t>
       </w:r>
       <w:r>
+        <w:rPr>
+          <w:lang w:val="en-US"/>
+        </w:rPr>
         <w:t xml:space="preserve">that the method is longer than it probably should be. </w:t>
       </w:r>
     </w:p>
     <w:p>
       <w:pPr>
         <w:pStyle w:val="Ttulo1"/>
+        <w:rPr>
+          <w:lang w:val="en-US"/>
+        </w:rPr>
       </w:pPr>
       <w:r>
+        <w:rPr>
+          <w:lang w:val="en-US"/>
+        </w:rPr>
         <w:t>Data class:</w:t>
       </w:r>
     </w:p>
     <w:p>
+      <w:pPr>
+        <w:rPr>
+          <w:lang w:val="en-US"/>
+        </w:rPr>
+      </w:pPr>
       <w:r>
-        <w:t xml:space="preserve">There is a class inside the logic.bibtext.comparator package called </w:t>
-      </w:r>
-      <w:r>
-        <w:t>BibEntryDiff</w:t>
-      </w:r>
-      <w:r>
-        <w:t>. This class is considered a data class since it only has data and its getters. Since this class is only used in one other class (ChangeScanner), a solution is to delete the data class and put its data and functionalities inside the ChangeScanner class.</w:t>
+        <w:rPr>
+          <w:lang w:val="en-US"/>
+        </w:rPr>
+        <w:t>There is a class inside the logic.bibtext.comparator package called BibEntryDiff. This class is considered a data class since it only has data and its getters. Since this class is only used in one other class (ChangeScanner), a solution is to delete the data class and put its data and functionalities inside the ChangeScanner class.</w:t>
       </w:r>
     </w:p>
     <w:p>
       <w:pPr>
         <w:pStyle w:val="Ttulo1"/>
+        <w:rPr>
+          <w:lang w:val="en-US"/>
+        </w:rPr>
       </w:pPr>
       <w:r>
+        <w:rPr>
+          <w:lang w:val="en-US"/>
+        </w:rPr>
         <w:t>Speculative generality</w:t>
       </w:r>
       <w:r>
+        <w:rPr>
+          <w:lang w:val="en-US"/>
+        </w:rPr>
         <w:t>:</w:t>
       </w:r>
     </w:p>
     <w:p>
+      <w:pPr>
+        <w:rPr>
+          <w:lang w:val="en-US"/>
+        </w:rPr>
+      </w:pPr>
       <w:r>
+        <w:rPr>
+          <w:lang w:val="en-US"/>
+        </w:rPr>
         <w:t xml:space="preserve">There is a class inside the logic.undo package called UndoRedoEvent. This is a subclass of the UndoChangeEvent, within the same class. However, this subclass does not have any data or functionalities other than its superclasses’s. So, this class is </w:t>
       </w:r>
       <w:r>
+        <w:rPr>
+          <w:lang w:val="en-US"/>
+        </w:rPr>
         <w:t>being created perhaps with the intention to add other functionalities in the future but does not have them at the moment</w:t>
       </w:r>
       <w:r>
+        <w:rPr>
+          <w:lang w:val="en-US"/>
+        </w:rPr>
         <w:t>. A simple solution for this is to delete the subclass and use the superclass instead.</w:t>
+      </w:r>
+    </w:p>
+    <w:p>
+      <w:pPr>
+        <w:rPr>
+          <w:lang w:val="en-US"/>
+        </w:rPr>
+      </w:pPr>
+      <w:r>
+        <w:rPr>
+          <w:lang w:val="en-US"/>
+        </w:rPr>
+        <w:t>*This smell was changed due t</w:t>
+      </w:r>
+      <w:r>
+        <w:rPr>
+          <w:lang w:val="en-US"/>
+        </w:rPr>
+        <w:t>o team member 5 review that alerted that this could be Speculative generality instead of Duplicated Code*</w:t>
       </w:r>
     </w:p>
     <w:sectPr>

</xml_diff>